<commit_message>
roll number added on top
</commit_message>
<xml_diff>
--- a/HomeTasks.docx
+++ b/HomeTasks.docx
@@ -15,7 +15,7 @@
           <w:sz w:val="36"/>
           <w:u w:val="single"/>
         </w:rPr>
-        <w:t>Mcsf19a029</w:t>
+        <w:t>Mcsf19a010</w:t>
       </w:r>
     </w:p>
     <w:p>
@@ -156,25 +156,42 @@
         </w:pict>
       </w:r>
     </w:p>
-    <w:p>
-      <w:pPr>
-        <w:pStyle w:val="ListParagraph"/>
-        <w:rPr>
-          <w:sz w:val="24"/>
-          <w:szCs w:val="24"/>
-        </w:rPr>
-      </w:pPr>
-      <w:hyperlink r:id="rId6" w:history="1">
-        <w:r>
-          <w:rPr>
-            <w:rStyle w:val="Hyperlink"/>
-            <w:sz w:val="24"/>
-            <w:szCs w:val="24"/>
-          </w:rPr>
-          <w:t>https://github.com/Faheem010/MC_Progress</w:t>
-        </w:r>
-      </w:hyperlink>
-    </w:p>
+    <w:bookmarkStart w:id="0" w:name="_GoBack"/>
+    <w:p>
+      <w:pPr>
+        <w:pStyle w:val="ListParagraph"/>
+        <w:rPr>
+          <w:sz w:val="24"/>
+          <w:szCs w:val="24"/>
+        </w:rPr>
+      </w:pPr>
+      <w:r>
+        <w:fldChar w:fldCharType="begin"/>
+      </w:r>
+      <w:r>
+        <w:instrText xml:space="preserve"> HYPERLINK "https://github.com/Faheem010/MC_Progress" </w:instrText>
+      </w:r>
+      <w:r>
+        <w:fldChar w:fldCharType="separate"/>
+      </w:r>
+      <w:r>
+        <w:rPr>
+          <w:rStyle w:val="Hyperlink"/>
+          <w:sz w:val="24"/>
+          <w:szCs w:val="24"/>
+        </w:rPr>
+        <w:t>https://github.com/Faheem010/MC_Progress</w:t>
+      </w:r>
+      <w:r>
+        <w:rPr>
+          <w:rStyle w:val="Hyperlink"/>
+          <w:sz w:val="24"/>
+          <w:szCs w:val="24"/>
+        </w:rPr>
+        <w:fldChar w:fldCharType="end"/>
+      </w:r>
+    </w:p>
+    <w:bookmarkEnd w:id="0"/>
     <w:p>
       <w:pPr>
         <w:pStyle w:val="ListParagraph"/>
@@ -226,7 +243,7 @@
         </w:rPr>
         <w:pict>
           <v:shape id="_x0000_i1026" type="#_x0000_t75" style="width:320.25pt;height:78pt">
-            <v:imagedata r:id="rId7" o:title="cd"/>
+            <v:imagedata r:id="rId6" o:title="cd"/>
           </v:shape>
         </w:pict>
       </w:r>
@@ -247,7 +264,7 @@
         </w:rPr>
         <w:pict>
           <v:shape id="_x0000_i1027" type="#_x0000_t75" style="width:396pt;height:90pt">
-            <v:imagedata r:id="rId8" o:title="clone"/>
+            <v:imagedata r:id="rId7" o:title="clone"/>
           </v:shape>
         </w:pict>
       </w:r>
@@ -396,7 +413,7 @@
         </w:rPr>
         <w:pict>
           <v:shape id="_x0000_i1028" type="#_x0000_t75" style="width:467.25pt;height:208.5pt">
-            <v:imagedata r:id="rId9" o:title="save"/>
+            <v:imagedata r:id="rId8" o:title="save"/>
           </v:shape>
         </w:pict>
       </w:r>
@@ -471,8 +488,8 @@
           <w:szCs w:val="24"/>
         </w:rPr>
         <w:pict>
-          <v:shape id="_x0000_i1031" type="#_x0000_t75" style="width:397.5pt;height:43.5pt">
-            <v:imagedata r:id="rId10" o:title="add"/>
+          <v:shape id="_x0000_i1029" type="#_x0000_t75" style="width:397.5pt;height:43.5pt">
+            <v:imagedata r:id="rId9" o:title="add"/>
           </v:shape>
         </w:pict>
       </w:r>
@@ -743,7 +760,7 @@
                     </pic:cNvPicPr>
                   </pic:nvPicPr>
                   <pic:blipFill>
-                    <a:blip r:embed="rId11">
+                    <a:blip r:embed="rId10">
                       <a:extLst>
                         <a:ext uri="{28A0092B-C50C-407E-A947-70E740481C1C}">
                           <a14:useLocalDpi xmlns:a14="http://schemas.microsoft.com/office/drawing/2010/main" val="0"/>
@@ -833,8 +850,8 @@
           <w:szCs w:val="24"/>
         </w:rPr>
         <w:pict>
-          <v:shape id="_x0000_i1029" type="#_x0000_t75" style="width:426pt;height:124.5pt">
-            <v:imagedata r:id="rId12" o:title="stats"/>
+          <v:shape id="_x0000_i1030" type="#_x0000_t75" style="width:426pt;height:124.5pt">
+            <v:imagedata r:id="rId11" o:title="stats"/>
           </v:shape>
         </w:pict>
       </w:r>
@@ -875,8 +892,8 @@
         </w:rPr>
         <w:lastRenderedPageBreak/>
         <w:pict>
-          <v:shape id="_x0000_i1030" type="#_x0000_t75" style="width:394.5pt;height:140.25pt">
-            <v:imagedata r:id="rId13" o:title="git push"/>
+          <v:shape id="_x0000_i1031" type="#_x0000_t75" style="width:394.5pt;height:140.25pt">
+            <v:imagedata r:id="rId12" o:title="git push"/>
           </v:shape>
         </w:pict>
       </w:r>
@@ -917,7 +934,7 @@
         </w:rPr>
         <w:pict>
           <v:shape id="_x0000_i1032" type="#_x0000_t75" style="width:467.25pt;height:139.5pt">
-            <v:imagedata r:id="rId14" o:title="2"/>
+            <v:imagedata r:id="rId13" o:title="2"/>
           </v:shape>
         </w:pict>
       </w:r>
@@ -967,7 +984,7 @@
         </w:rPr>
         <w:pict>
           <v:shape id="_x0000_i1033" type="#_x0000_t75" style="width:397.5pt;height:63pt">
-            <v:imagedata r:id="rId15" o:title="commit"/>
+            <v:imagedata r:id="rId14" o:title="commit"/>
           </v:shape>
         </w:pict>
       </w:r>
@@ -988,7 +1005,7 @@
         </w:rPr>
         <w:pict>
           <v:shape id="_x0000_i1034" type="#_x0000_t75" style="width:367.5pt;height:127.5pt">
-            <v:imagedata r:id="rId16" o:title="git push"/>
+            <v:imagedata r:id="rId15" o:title="git push"/>
           </v:shape>
         </w:pict>
       </w:r>
@@ -1030,8 +1047,6 @@
           <w:szCs w:val="24"/>
         </w:rPr>
       </w:pPr>
-      <w:bookmarkStart w:id="0" w:name="_GoBack"/>
-      <w:bookmarkEnd w:id="0"/>
       <w:r>
         <w:rPr>
           <w:noProof/>
@@ -1041,7 +1056,7 @@
         <w:lastRenderedPageBreak/>
         <w:pict>
           <v:shape id="_x0000_i1035" type="#_x0000_t75" style="width:467.25pt;height:139.5pt">
-            <v:imagedata r:id="rId14" o:title="2"/>
+            <v:imagedata r:id="rId13" o:title="2"/>
           </v:shape>
         </w:pict>
       </w:r>

</xml_diff>